<commit_message>
fixed typos in session 2 file
</commit_message>
<xml_diff>
--- a/Solidity programming_session_2.docx
+++ b/Solidity programming_session_2.docx
@@ -17,7 +17,12 @@
     </w:p>
     <w:p>
       <w:r>
-        <w:t>Session 1: Solidity Basics</w:t>
+        <w:t>Session 2: Solidity (Function</w:t>
+      </w:r>
+      <w:bookmarkStart w:id="0" w:name="_GoBack"/>
+      <w:bookmarkEnd w:id="0"/>
+      <w:r>
+        <w:t>s and Contracts)</w:t>
       </w:r>
     </w:p>
     <w:p>
@@ -955,13 +960,7 @@
     </w:p>
     <w:p>
       <w:r>
-        <w:t xml:space="preserve"> </w:t>
-      </w:r>
-      <w:r>
-        <w:t xml:space="preserve"> //state variable</w:t>
-      </w:r>
-      <w:r>
-        <w:t xml:space="preserve"> </w:t>
+        <w:t xml:space="preserve">  //state variable </w:t>
       </w:r>
     </w:p>
     <w:p>
@@ -981,10 +980,7 @@
     </w:p>
     <w:p>
       <w:r>
-        <w:t xml:space="preserve">  </w:t>
-      </w:r>
-      <w:r>
-        <w:t xml:space="preserve">  // </w:t>
+        <w:t xml:space="preserve">    // </w:t>
       </w:r>
       <w:proofErr w:type="gramStart"/>
       <w:r>
@@ -1174,10 +1170,7 @@
     </w:p>
     <w:p>
       <w:r>
-        <w:t xml:space="preserve">  </w:t>
-      </w:r>
-      <w:r>
-        <w:t xml:space="preserve">// </w:t>
+        <w:t xml:space="preserve">  // </w:t>
       </w:r>
       <w:proofErr w:type="gramStart"/>
       <w:r>
@@ -1195,10 +1188,7 @@
       </w:r>
       <w:proofErr w:type="gramEnd"/>
       <w:r>
-        <w:t xml:space="preserve"> Test {</w:t>
-      </w:r>
-      <w:r>
-        <w:t xml:space="preserve">  </w:t>
+        <w:t xml:space="preserve"> Test {  </w:t>
       </w:r>
     </w:p>
     <w:p>
@@ -1218,10 +1208,7 @@
     </w:p>
     <w:p>
       <w:r>
-        <w:t xml:space="preserve">  </w:t>
-      </w:r>
-      <w:r>
-        <w:t xml:space="preserve">  // </w:t>
+        <w:t xml:space="preserve">    // </w:t>
       </w:r>
       <w:proofErr w:type="gramStart"/>
       <w:r>
@@ -1407,10 +1394,7 @@
       </w:r>
       <w:proofErr w:type="gramEnd"/>
       <w:r>
-        <w:t xml:space="preserve"> soli</w:t>
-      </w:r>
-      <w:r>
-        <w:t>dity ^0.4.4;</w:t>
+        <w:t xml:space="preserve"> solidity ^0.4.4;</w:t>
       </w:r>
     </w:p>
     <w:p>
@@ -1870,8 +1854,6 @@
           <w:t>https://solidity-by-example.org/super/</w:t>
         </w:r>
       </w:hyperlink>
-      <w:bookmarkStart w:id="0" w:name="_GoBack"/>
-      <w:bookmarkEnd w:id="0"/>
     </w:p>
     <w:p>
       <w:hyperlink r:id="rId25" w:history="1">
@@ -3012,23 +2994,7 @@
         <w:pStyle w:val="Heading2"/>
       </w:pPr>
       <w:r>
-        <w:t xml:space="preserve">Task 8: Deploy a contract on </w:t>
-      </w:r>
-      <w:proofErr w:type="spellStart"/>
-      <w:r>
-        <w:t>Rinkeby</w:t>
-      </w:r>
-      <w:proofErr w:type="spellEnd"/>
-      <w:r>
-        <w:t xml:space="preserve"> </w:t>
-      </w:r>
-      <w:proofErr w:type="spellStart"/>
-      <w:r>
-        <w:t>testnet</w:t>
-      </w:r>
-      <w:proofErr w:type="spellEnd"/>
-      <w:r>
-        <w:t xml:space="preserve"> </w:t>
+        <w:t xml:space="preserve">Task 8: Deploy a contract on Rinkeby testnet </w:t>
       </w:r>
     </w:p>
     <w:p>

</xml_diff>